<commit_message>
feat: Implement Caesar cipher in Java and add assignment documentation files.
</commit_message>
<xml_diff>
--- a/assigment_pdf_doc/oopj_assign_8.docx
+++ b/assigment_pdf_doc/oopj_assign_8.docx
@@ -23533,16 +23533,7 @@
           <w:sz w:val="21"/>
           <w:szCs w:val="21"/>
         </w:rPr>
-        <w:t xml:space="preserve"> </w:t>
-      </w:r>
-      <w:r>
-        <w:rPr>
-          <w:rFonts w:ascii="JetBrainsMonoNL NFM" w:hAnsi="JetBrainsMonoNL NFM" w:cs="JetBrainsMonoNL NFM"/>
-          <w:color w:val="EEEEEE"/>
-          <w:sz w:val="21"/>
-          <w:szCs w:val="21"/>
-        </w:rPr>
-        <w:t xml:space="preserve">max </w:t>
+        <w:t xml:space="preserve"> max </w:t>
       </w:r>
       <w:r>
         <w:rPr>
@@ -24765,25 +24756,7 @@
           <w:sz w:val="21"/>
           <w:szCs w:val="21"/>
         </w:rPr>
-        <w:t>;</w:t>
-      </w:r>
-      <w:r>
-        <w:rPr>
-          <w:rFonts w:ascii="JetBrainsMonoNL NFM" w:hAnsi="JetBrainsMonoNL NFM" w:cs="JetBrainsMonoNL NFM"/>
-          <w:color w:val="8B888F"/>
-          <w:sz w:val="21"/>
-          <w:szCs w:val="21"/>
-        </w:rPr>
-        <w:t xml:space="preserve"> </w:t>
-      </w:r>
-      <w:r>
-        <w:rPr>
-          <w:rFonts w:ascii="JetBrainsMonoNL NFM" w:hAnsi="JetBrainsMonoNL NFM" w:cs="JetBrainsMonoNL NFM"/>
-          <w:color w:val="8B888F"/>
-          <w:sz w:val="21"/>
-          <w:szCs w:val="21"/>
-        </w:rPr>
-        <w:t>}</w:t>
+        <w:t>; }</w:t>
       </w:r>
       <w:r>
         <w:rPr>
@@ -27423,25 +27396,7 @@
           <w:sz w:val="21"/>
           <w:szCs w:val="21"/>
         </w:rPr>
-        <w:t>;</w:t>
-      </w:r>
-      <w:r>
-        <w:rPr>
-          <w:rFonts w:ascii="JetBrainsMonoNL NFM" w:hAnsi="JetBrainsMonoNL NFM" w:cs="JetBrainsMonoNL NFM"/>
-          <w:color w:val="8B888F"/>
-          <w:sz w:val="21"/>
-          <w:szCs w:val="21"/>
-        </w:rPr>
-        <w:t xml:space="preserve"> </w:t>
-      </w:r>
-      <w:r>
-        <w:rPr>
-          <w:rFonts w:ascii="JetBrainsMonoNL NFM" w:hAnsi="JetBrainsMonoNL NFM" w:cs="JetBrainsMonoNL NFM"/>
-          <w:color w:val="8B888F"/>
-          <w:sz w:val="21"/>
-          <w:szCs w:val="21"/>
-        </w:rPr>
-        <w:t>}</w:t>
+        <w:t>; }</w:t>
       </w:r>
       <w:r>
         <w:rPr>
@@ -28662,16 +28617,7 @@
           <w:sz w:val="21"/>
           <w:szCs w:val="21"/>
         </w:rPr>
-        <w:t>;</w:t>
-      </w:r>
-      <w:r>
-        <w:rPr>
-          <w:rFonts w:ascii="JetBrainsMonoNL NFM" w:hAnsi="JetBrainsMonoNL NFM" w:cs="JetBrainsMonoNL NFM"/>
-          <w:color w:val="8B888F"/>
-          <w:sz w:val="21"/>
-          <w:szCs w:val="21"/>
-        </w:rPr>
-        <w:t xml:space="preserve"> </w:t>
+        <w:t xml:space="preserve">; </w:t>
       </w:r>
       <w:r>
         <w:rPr>
@@ -36237,21 +36183,1324 @@
     </w:p>
     <w:p>
       <w:pPr>
+        <w:pStyle w:val="HTMLPreformatted"/>
+        <w:shd w:val="clear" w:color="auto" w:fill="000000"/>
+        <w:rPr>
+          <w:rFonts w:ascii="JetBrainsMonoNL NFM" w:hAnsi="JetBrainsMonoNL NFM" w:cs="JetBrainsMonoNL NFM"/>
+          <w:color w:val="EEEEEE"/>
+          <w:sz w:val="21"/>
+          <w:szCs w:val="21"/>
+        </w:rPr>
+      </w:pPr>
+      <w:r>
+        <w:rPr>
+          <w:rFonts w:ascii="JetBrainsMonoNL NFM" w:hAnsi="JetBrainsMonoNL NFM" w:cs="JetBrainsMonoNL NFM"/>
+          <w:color w:val="FC618D"/>
+          <w:sz w:val="21"/>
+          <w:szCs w:val="21"/>
+        </w:rPr>
+        <w:t xml:space="preserve">class </w:t>
+      </w:r>
+      <w:r>
+        <w:rPr>
+          <w:rFonts w:ascii="JetBrainsMonoNL NFM" w:hAnsi="JetBrainsMonoNL NFM" w:cs="JetBrainsMonoNL NFM"/>
+          <w:color w:val="EEEEEE"/>
+          <w:sz w:val="21"/>
+          <w:szCs w:val="21"/>
+        </w:rPr>
+        <w:t xml:space="preserve">as_1_q_28 </w:t>
+      </w:r>
+      <w:r>
+        <w:rPr>
+          <w:rFonts w:ascii="JetBrainsMonoNL NFM" w:hAnsi="JetBrainsMonoNL NFM" w:cs="JetBrainsMonoNL NFM"/>
+          <w:color w:val="8B888F"/>
+          <w:sz w:val="21"/>
+          <w:szCs w:val="21"/>
+        </w:rPr>
+        <w:t>{</w:t>
+      </w:r>
+      <w:r>
+        <w:rPr>
+          <w:rFonts w:ascii="JetBrainsMonoNL NFM" w:hAnsi="JetBrainsMonoNL NFM" w:cs="JetBrainsMonoNL NFM"/>
+          <w:color w:val="8B888F"/>
+          <w:sz w:val="21"/>
+          <w:szCs w:val="21"/>
+        </w:rPr>
+        <w:br/>
+        <w:t xml:space="preserve">    </w:t>
+      </w:r>
+      <w:r>
+        <w:rPr>
+          <w:rFonts w:ascii="JetBrainsMonoNL NFM" w:hAnsi="JetBrainsMonoNL NFM" w:cs="JetBrainsMonoNL NFM"/>
+          <w:color w:val="FC618D"/>
+          <w:sz w:val="21"/>
+          <w:szCs w:val="21"/>
+        </w:rPr>
+        <w:t xml:space="preserve">public static void </w:t>
+      </w:r>
+      <w:r>
+        <w:rPr>
+          <w:rFonts w:ascii="JetBrainsMonoNL NFM" w:hAnsi="JetBrainsMonoNL NFM" w:cs="JetBrainsMonoNL NFM"/>
+          <w:color w:val="EEEEEE"/>
+          <w:sz w:val="21"/>
+          <w:szCs w:val="21"/>
+        </w:rPr>
+        <w:t>main</w:t>
+      </w:r>
+      <w:r>
+        <w:rPr>
+          <w:rFonts w:ascii="JetBrainsMonoNL NFM" w:hAnsi="JetBrainsMonoNL NFM" w:cs="JetBrainsMonoNL NFM"/>
+          <w:color w:val="8B888F"/>
+          <w:sz w:val="21"/>
+          <w:szCs w:val="21"/>
+        </w:rPr>
+        <w:t>(</w:t>
+      </w:r>
+      <w:r>
+        <w:rPr>
+          <w:rFonts w:ascii="JetBrainsMonoNL NFM" w:hAnsi="JetBrainsMonoNL NFM" w:cs="JetBrainsMonoNL NFM"/>
+          <w:color w:val="EEEEEE"/>
+          <w:sz w:val="21"/>
+          <w:szCs w:val="21"/>
+        </w:rPr>
+        <w:t>String</w:t>
+      </w:r>
+      <w:r>
+        <w:rPr>
+          <w:rFonts w:ascii="JetBrainsMonoNL NFM" w:hAnsi="JetBrainsMonoNL NFM" w:cs="JetBrainsMonoNL NFM"/>
+          <w:color w:val="8B888F"/>
+          <w:sz w:val="21"/>
+          <w:szCs w:val="21"/>
+        </w:rPr>
+        <w:t xml:space="preserve">[] </w:t>
+      </w:r>
+      <w:r>
+        <w:rPr>
+          <w:rFonts w:ascii="JetBrainsMonoNL NFM" w:hAnsi="JetBrainsMonoNL NFM" w:cs="JetBrainsMonoNL NFM"/>
+          <w:color w:val="EEEEEE"/>
+          <w:sz w:val="21"/>
+          <w:szCs w:val="21"/>
+        </w:rPr>
+        <w:t>args</w:t>
+      </w:r>
+      <w:r>
+        <w:rPr>
+          <w:rFonts w:ascii="JetBrainsMonoNL NFM" w:hAnsi="JetBrainsMonoNL NFM" w:cs="JetBrainsMonoNL NFM"/>
+          <w:color w:val="8B888F"/>
+          <w:sz w:val="21"/>
+          <w:szCs w:val="21"/>
+        </w:rPr>
+        <w:t>) {</w:t>
+      </w:r>
+      <w:r>
+        <w:rPr>
+          <w:rFonts w:ascii="JetBrainsMonoNL NFM" w:hAnsi="JetBrainsMonoNL NFM" w:cs="JetBrainsMonoNL NFM"/>
+          <w:color w:val="8B888F"/>
+          <w:sz w:val="21"/>
+          <w:szCs w:val="21"/>
+        </w:rPr>
+        <w:br/>
+        <w:t xml:space="preserve">        </w:t>
+      </w:r>
+      <w:r>
+        <w:rPr>
+          <w:rFonts w:ascii="JetBrainsMonoNL NFM" w:hAnsi="JetBrainsMonoNL NFM" w:cs="JetBrainsMonoNL NFM"/>
+          <w:color w:val="EEEEEE"/>
+          <w:sz w:val="21"/>
+          <w:szCs w:val="21"/>
+        </w:rPr>
+        <w:t>System</w:t>
+      </w:r>
+      <w:r>
+        <w:rPr>
+          <w:rFonts w:ascii="JetBrainsMonoNL NFM" w:hAnsi="JetBrainsMonoNL NFM" w:cs="JetBrainsMonoNL NFM"/>
+          <w:color w:val="8B888F"/>
+          <w:sz w:val="21"/>
+          <w:szCs w:val="21"/>
+        </w:rPr>
+        <w:t>.</w:t>
+      </w:r>
+      <w:r>
+        <w:rPr>
+          <w:rFonts w:ascii="JetBrainsMonoNL NFM" w:hAnsi="JetBrainsMonoNL NFM" w:cs="JetBrainsMonoNL NFM"/>
+          <w:color w:val="EEEEEE"/>
+          <w:sz w:val="21"/>
+          <w:szCs w:val="21"/>
+        </w:rPr>
+        <w:t>out</w:t>
+      </w:r>
+      <w:r>
+        <w:rPr>
+          <w:rFonts w:ascii="JetBrainsMonoNL NFM" w:hAnsi="JetBrainsMonoNL NFM" w:cs="JetBrainsMonoNL NFM"/>
+          <w:color w:val="8B888F"/>
+          <w:sz w:val="21"/>
+          <w:szCs w:val="21"/>
+        </w:rPr>
+        <w:t>.</w:t>
+      </w:r>
+      <w:r>
+        <w:rPr>
+          <w:rFonts w:ascii="JetBrainsMonoNL NFM" w:hAnsi="JetBrainsMonoNL NFM" w:cs="JetBrainsMonoNL NFM"/>
+          <w:color w:val="EEEEEE"/>
+          <w:sz w:val="21"/>
+          <w:szCs w:val="21"/>
+        </w:rPr>
+        <w:t>println</w:t>
+      </w:r>
+      <w:r>
+        <w:rPr>
+          <w:rFonts w:ascii="JetBrainsMonoNL NFM" w:hAnsi="JetBrainsMonoNL NFM" w:cs="JetBrainsMonoNL NFM"/>
+          <w:color w:val="8B888F"/>
+          <w:sz w:val="21"/>
+          <w:szCs w:val="21"/>
+        </w:rPr>
+        <w:t>(</w:t>
+      </w:r>
+      <w:r>
+        <w:rPr>
+          <w:rFonts w:ascii="JetBrainsMonoNL NFM" w:hAnsi="JetBrainsMonoNL NFM" w:cs="JetBrainsMonoNL NFM"/>
+          <w:color w:val="FFDD55"/>
+          <w:sz w:val="21"/>
+          <w:szCs w:val="21"/>
+        </w:rPr>
+        <w:t>"Nishant Nahar - 241551078"</w:t>
+      </w:r>
+      <w:r>
+        <w:rPr>
+          <w:rFonts w:ascii="JetBrainsMonoNL NFM" w:hAnsi="JetBrainsMonoNL NFM" w:cs="JetBrainsMonoNL NFM"/>
+          <w:color w:val="8B888F"/>
+          <w:sz w:val="21"/>
+          <w:szCs w:val="21"/>
+        </w:rPr>
+        <w:t>);</w:t>
+      </w:r>
+      <w:r>
+        <w:rPr>
+          <w:rFonts w:ascii="JetBrainsMonoNL NFM" w:hAnsi="JetBrainsMonoNL NFM" w:cs="JetBrainsMonoNL NFM"/>
+          <w:color w:val="8B888F"/>
+          <w:sz w:val="21"/>
+          <w:szCs w:val="21"/>
+        </w:rPr>
+        <w:br/>
+        <w:t xml:space="preserve">        </w:t>
+      </w:r>
+      <w:r>
+        <w:rPr>
+          <w:rFonts w:ascii="JetBrainsMonoNL NFM" w:hAnsi="JetBrainsMonoNL NFM" w:cs="JetBrainsMonoNL NFM"/>
+          <w:color w:val="EEEEEE"/>
+          <w:sz w:val="21"/>
+          <w:szCs w:val="21"/>
+        </w:rPr>
+        <w:t xml:space="preserve">String s </w:t>
+      </w:r>
+      <w:r>
+        <w:rPr>
+          <w:rFonts w:ascii="JetBrainsMonoNL NFM" w:hAnsi="JetBrainsMonoNL NFM" w:cs="JetBrainsMonoNL NFM"/>
+          <w:color w:val="FC618D"/>
+          <w:sz w:val="21"/>
+          <w:szCs w:val="21"/>
+        </w:rPr>
+        <w:t xml:space="preserve">= </w:t>
+      </w:r>
+      <w:r>
+        <w:rPr>
+          <w:rFonts w:ascii="JetBrainsMonoNL NFM" w:hAnsi="JetBrainsMonoNL NFM" w:cs="JetBrainsMonoNL NFM"/>
+          <w:color w:val="FFDD55"/>
+          <w:sz w:val="21"/>
+          <w:szCs w:val="21"/>
+        </w:rPr>
+        <w:t>"</w:t>
+      </w:r>
+      <w:proofErr w:type="spellStart"/>
+      <w:r>
+        <w:rPr>
+          <w:rFonts w:ascii="JetBrainsMonoNL NFM" w:hAnsi="JetBrainsMonoNL NFM" w:cs="JetBrainsMonoNL NFM"/>
+          <w:color w:val="FFDD55"/>
+          <w:sz w:val="21"/>
+          <w:szCs w:val="21"/>
+        </w:rPr>
+        <w:t>abcXYZ</w:t>
+      </w:r>
+      <w:proofErr w:type="spellEnd"/>
+      <w:r>
+        <w:rPr>
+          <w:rFonts w:ascii="JetBrainsMonoNL NFM" w:hAnsi="JetBrainsMonoNL NFM" w:cs="JetBrainsMonoNL NFM"/>
+          <w:color w:val="FFDD55"/>
+          <w:sz w:val="21"/>
+          <w:szCs w:val="21"/>
+        </w:rPr>
+        <w:t>"</w:t>
+      </w:r>
+      <w:r>
+        <w:rPr>
+          <w:rFonts w:ascii="JetBrainsMonoNL NFM" w:hAnsi="JetBrainsMonoNL NFM" w:cs="JetBrainsMonoNL NFM"/>
+          <w:color w:val="8B888F"/>
+          <w:sz w:val="21"/>
+          <w:szCs w:val="21"/>
+        </w:rPr>
+        <w:t>;</w:t>
+      </w:r>
+      <w:r>
+        <w:rPr>
+          <w:rFonts w:ascii="JetBrainsMonoNL NFM" w:hAnsi="JetBrainsMonoNL NFM" w:cs="JetBrainsMonoNL NFM"/>
+          <w:color w:val="8B888F"/>
+          <w:sz w:val="21"/>
+          <w:szCs w:val="21"/>
+        </w:rPr>
+        <w:br/>
+        <w:t xml:space="preserve">        </w:t>
+      </w:r>
+      <w:r>
+        <w:rPr>
+          <w:rFonts w:ascii="JetBrainsMonoNL NFM" w:hAnsi="JetBrainsMonoNL NFM" w:cs="JetBrainsMonoNL NFM"/>
+          <w:color w:val="FC618D"/>
+          <w:sz w:val="21"/>
+          <w:szCs w:val="21"/>
+        </w:rPr>
+        <w:t xml:space="preserve">int </w:t>
+      </w:r>
+      <w:r>
+        <w:rPr>
+          <w:rFonts w:ascii="JetBrainsMonoNL NFM" w:hAnsi="JetBrainsMonoNL NFM" w:cs="JetBrainsMonoNL NFM"/>
+          <w:color w:val="EEEEEE"/>
+          <w:sz w:val="21"/>
+          <w:szCs w:val="21"/>
+        </w:rPr>
+        <w:t xml:space="preserve">shift </w:t>
+      </w:r>
+      <w:r>
+        <w:rPr>
+          <w:rFonts w:ascii="JetBrainsMonoNL NFM" w:hAnsi="JetBrainsMonoNL NFM" w:cs="JetBrainsMonoNL NFM"/>
+          <w:color w:val="FC618D"/>
+          <w:sz w:val="21"/>
+          <w:szCs w:val="21"/>
+        </w:rPr>
+        <w:t xml:space="preserve">= </w:t>
+      </w:r>
+      <w:r>
+        <w:rPr>
+          <w:rFonts w:ascii="JetBrainsMonoNL NFM" w:hAnsi="JetBrainsMonoNL NFM" w:cs="JetBrainsMonoNL NFM"/>
+          <w:color w:val="948AE3"/>
+          <w:sz w:val="21"/>
+          <w:szCs w:val="21"/>
+        </w:rPr>
+        <w:t>2</w:t>
+      </w:r>
+      <w:r>
+        <w:rPr>
+          <w:rFonts w:ascii="JetBrainsMonoNL NFM" w:hAnsi="JetBrainsMonoNL NFM" w:cs="JetBrainsMonoNL NFM"/>
+          <w:color w:val="8B888F"/>
+          <w:sz w:val="21"/>
+          <w:szCs w:val="21"/>
+        </w:rPr>
+        <w:t>;</w:t>
+      </w:r>
+      <w:r>
+        <w:rPr>
+          <w:rFonts w:ascii="JetBrainsMonoNL NFM" w:hAnsi="JetBrainsMonoNL NFM" w:cs="JetBrainsMonoNL NFM"/>
+          <w:color w:val="8B888F"/>
+          <w:sz w:val="21"/>
+          <w:szCs w:val="21"/>
+        </w:rPr>
+        <w:br/>
+        <w:t xml:space="preserve">        </w:t>
+      </w:r>
+      <w:r>
+        <w:rPr>
+          <w:rFonts w:ascii="JetBrainsMonoNL NFM" w:hAnsi="JetBrainsMonoNL NFM" w:cs="JetBrainsMonoNL NFM"/>
+          <w:color w:val="EEEEEE"/>
+          <w:sz w:val="21"/>
+          <w:szCs w:val="21"/>
+        </w:rPr>
+        <w:t xml:space="preserve">String enc </w:t>
+      </w:r>
+      <w:r>
+        <w:rPr>
+          <w:rFonts w:ascii="JetBrainsMonoNL NFM" w:hAnsi="JetBrainsMonoNL NFM" w:cs="JetBrainsMonoNL NFM"/>
+          <w:color w:val="FC618D"/>
+          <w:sz w:val="21"/>
+          <w:szCs w:val="21"/>
+        </w:rPr>
+        <w:t xml:space="preserve">= </w:t>
+      </w:r>
+      <w:r>
+        <w:rPr>
+          <w:rFonts w:ascii="JetBrainsMonoNL NFM" w:hAnsi="JetBrainsMonoNL NFM" w:cs="JetBrainsMonoNL NFM"/>
+          <w:color w:val="FFDD55"/>
+          <w:sz w:val="21"/>
+          <w:szCs w:val="21"/>
+        </w:rPr>
+        <w:t>""</w:t>
+      </w:r>
+      <w:r>
+        <w:rPr>
+          <w:rFonts w:ascii="JetBrainsMonoNL NFM" w:hAnsi="JetBrainsMonoNL NFM" w:cs="JetBrainsMonoNL NFM"/>
+          <w:color w:val="8B888F"/>
+          <w:sz w:val="21"/>
+          <w:szCs w:val="21"/>
+        </w:rPr>
+        <w:t>;</w:t>
+      </w:r>
+      <w:r>
+        <w:rPr>
+          <w:rFonts w:ascii="JetBrainsMonoNL NFM" w:hAnsi="JetBrainsMonoNL NFM" w:cs="JetBrainsMonoNL NFM"/>
+          <w:color w:val="8B888F"/>
+          <w:sz w:val="21"/>
+          <w:szCs w:val="21"/>
+        </w:rPr>
+        <w:br/>
+        <w:t xml:space="preserve">        </w:t>
+      </w:r>
+      <w:r>
+        <w:rPr>
+          <w:rFonts w:ascii="JetBrainsMonoNL NFM" w:hAnsi="JetBrainsMonoNL NFM" w:cs="JetBrainsMonoNL NFM"/>
+          <w:color w:val="FC618D"/>
+          <w:sz w:val="21"/>
+          <w:szCs w:val="21"/>
+        </w:rPr>
+        <w:t xml:space="preserve">for </w:t>
+      </w:r>
+      <w:r>
+        <w:rPr>
+          <w:rFonts w:ascii="JetBrainsMonoNL NFM" w:hAnsi="JetBrainsMonoNL NFM" w:cs="JetBrainsMonoNL NFM"/>
+          <w:color w:val="8B888F"/>
+          <w:sz w:val="21"/>
+          <w:szCs w:val="21"/>
+        </w:rPr>
+        <w:t>(</w:t>
+      </w:r>
+      <w:r>
+        <w:rPr>
+          <w:rFonts w:ascii="JetBrainsMonoNL NFM" w:hAnsi="JetBrainsMonoNL NFM" w:cs="JetBrainsMonoNL NFM"/>
+          <w:color w:val="FC618D"/>
+          <w:sz w:val="21"/>
+          <w:szCs w:val="21"/>
+        </w:rPr>
+        <w:t xml:space="preserve">int </w:t>
+      </w:r>
+      <w:r>
+        <w:rPr>
+          <w:rFonts w:ascii="JetBrainsMonoNL NFM" w:hAnsi="JetBrainsMonoNL NFM" w:cs="JetBrainsMonoNL NFM"/>
+          <w:color w:val="EEEEEE"/>
+          <w:sz w:val="21"/>
+          <w:szCs w:val="21"/>
+        </w:rPr>
+        <w:t xml:space="preserve">i </w:t>
+      </w:r>
+      <w:r>
+        <w:rPr>
+          <w:rFonts w:ascii="JetBrainsMonoNL NFM" w:hAnsi="JetBrainsMonoNL NFM" w:cs="JetBrainsMonoNL NFM"/>
+          <w:color w:val="FC618D"/>
+          <w:sz w:val="21"/>
+          <w:szCs w:val="21"/>
+        </w:rPr>
+        <w:t xml:space="preserve">= </w:t>
+      </w:r>
+      <w:r>
+        <w:rPr>
+          <w:rFonts w:ascii="JetBrainsMonoNL NFM" w:hAnsi="JetBrainsMonoNL NFM" w:cs="JetBrainsMonoNL NFM"/>
+          <w:color w:val="948AE3"/>
+          <w:sz w:val="21"/>
+          <w:szCs w:val="21"/>
+        </w:rPr>
+        <w:t>0</w:t>
+      </w:r>
+      <w:r>
+        <w:rPr>
+          <w:rFonts w:ascii="JetBrainsMonoNL NFM" w:hAnsi="JetBrainsMonoNL NFM" w:cs="JetBrainsMonoNL NFM"/>
+          <w:color w:val="8B888F"/>
+          <w:sz w:val="21"/>
+          <w:szCs w:val="21"/>
+        </w:rPr>
+        <w:t xml:space="preserve">; </w:t>
+      </w:r>
+      <w:r>
+        <w:rPr>
+          <w:rFonts w:ascii="JetBrainsMonoNL NFM" w:hAnsi="JetBrainsMonoNL NFM" w:cs="JetBrainsMonoNL NFM"/>
+          <w:color w:val="EEEEEE"/>
+          <w:sz w:val="21"/>
+          <w:szCs w:val="21"/>
+        </w:rPr>
+        <w:t xml:space="preserve">i </w:t>
+      </w:r>
+      <w:r>
+        <w:rPr>
+          <w:rFonts w:ascii="JetBrainsMonoNL NFM" w:hAnsi="JetBrainsMonoNL NFM" w:cs="JetBrainsMonoNL NFM"/>
+          <w:color w:val="FC618D"/>
+          <w:sz w:val="21"/>
+          <w:szCs w:val="21"/>
+        </w:rPr>
+        <w:t xml:space="preserve">&lt; </w:t>
+      </w:r>
+      <w:r>
+        <w:rPr>
+          <w:rFonts w:ascii="JetBrainsMonoNL NFM" w:hAnsi="JetBrainsMonoNL NFM" w:cs="JetBrainsMonoNL NFM"/>
+          <w:color w:val="EEEEEE"/>
+          <w:sz w:val="21"/>
+          <w:szCs w:val="21"/>
+        </w:rPr>
+        <w:t>s</w:t>
+      </w:r>
+      <w:r>
+        <w:rPr>
+          <w:rFonts w:ascii="JetBrainsMonoNL NFM" w:hAnsi="JetBrainsMonoNL NFM" w:cs="JetBrainsMonoNL NFM"/>
+          <w:color w:val="8B888F"/>
+          <w:sz w:val="21"/>
+          <w:szCs w:val="21"/>
+        </w:rPr>
+        <w:t>.</w:t>
+      </w:r>
+      <w:r>
+        <w:rPr>
+          <w:rFonts w:ascii="JetBrainsMonoNL NFM" w:hAnsi="JetBrainsMonoNL NFM" w:cs="JetBrainsMonoNL NFM"/>
+          <w:color w:val="EEEEEE"/>
+          <w:sz w:val="21"/>
+          <w:szCs w:val="21"/>
+        </w:rPr>
+        <w:t>length</w:t>
+      </w:r>
+      <w:r>
+        <w:rPr>
+          <w:rFonts w:ascii="JetBrainsMonoNL NFM" w:hAnsi="JetBrainsMonoNL NFM" w:cs="JetBrainsMonoNL NFM"/>
+          <w:color w:val="8B888F"/>
+          <w:sz w:val="21"/>
+          <w:szCs w:val="21"/>
+        </w:rPr>
+        <w:t xml:space="preserve">(); </w:t>
+      </w:r>
+      <w:r>
+        <w:rPr>
+          <w:rFonts w:ascii="JetBrainsMonoNL NFM" w:hAnsi="JetBrainsMonoNL NFM" w:cs="JetBrainsMonoNL NFM"/>
+          <w:color w:val="EEEEEE"/>
+          <w:sz w:val="21"/>
+          <w:szCs w:val="21"/>
+        </w:rPr>
+        <w:t>i</w:t>
+      </w:r>
+      <w:r>
+        <w:rPr>
+          <w:rFonts w:ascii="JetBrainsMonoNL NFM" w:hAnsi="JetBrainsMonoNL NFM" w:cs="JetBrainsMonoNL NFM"/>
+          <w:color w:val="FC618D"/>
+          <w:sz w:val="21"/>
+          <w:szCs w:val="21"/>
+        </w:rPr>
+        <w:t>++</w:t>
+      </w:r>
+      <w:r>
+        <w:rPr>
+          <w:rFonts w:ascii="JetBrainsMonoNL NFM" w:hAnsi="JetBrainsMonoNL NFM" w:cs="JetBrainsMonoNL NFM"/>
+          <w:color w:val="8B888F"/>
+          <w:sz w:val="21"/>
+          <w:szCs w:val="21"/>
+        </w:rPr>
+        <w:t>) {</w:t>
+      </w:r>
+      <w:r>
+        <w:rPr>
+          <w:rFonts w:ascii="JetBrainsMonoNL NFM" w:hAnsi="JetBrainsMonoNL NFM" w:cs="JetBrainsMonoNL NFM"/>
+          <w:color w:val="8B888F"/>
+          <w:sz w:val="21"/>
+          <w:szCs w:val="21"/>
+        </w:rPr>
+        <w:br/>
+        <w:t xml:space="preserve">            </w:t>
+      </w:r>
+      <w:r>
+        <w:rPr>
+          <w:rFonts w:ascii="JetBrainsMonoNL NFM" w:hAnsi="JetBrainsMonoNL NFM" w:cs="JetBrainsMonoNL NFM"/>
+          <w:color w:val="FC618D"/>
+          <w:sz w:val="21"/>
+          <w:szCs w:val="21"/>
+        </w:rPr>
+        <w:t xml:space="preserve">char </w:t>
+      </w:r>
+      <w:r>
+        <w:rPr>
+          <w:rFonts w:ascii="JetBrainsMonoNL NFM" w:hAnsi="JetBrainsMonoNL NFM" w:cs="JetBrainsMonoNL NFM"/>
+          <w:color w:val="EEEEEE"/>
+          <w:sz w:val="21"/>
+          <w:szCs w:val="21"/>
+        </w:rPr>
+        <w:t xml:space="preserve">c </w:t>
+      </w:r>
+      <w:r>
+        <w:rPr>
+          <w:rFonts w:ascii="JetBrainsMonoNL NFM" w:hAnsi="JetBrainsMonoNL NFM" w:cs="JetBrainsMonoNL NFM"/>
+          <w:color w:val="FC618D"/>
+          <w:sz w:val="21"/>
+          <w:szCs w:val="21"/>
+        </w:rPr>
+        <w:t xml:space="preserve">= </w:t>
+      </w:r>
+      <w:r>
+        <w:rPr>
+          <w:rFonts w:ascii="JetBrainsMonoNL NFM" w:hAnsi="JetBrainsMonoNL NFM" w:cs="JetBrainsMonoNL NFM"/>
+          <w:color w:val="EEEEEE"/>
+          <w:sz w:val="21"/>
+          <w:szCs w:val="21"/>
+        </w:rPr>
+        <w:t>s</w:t>
+      </w:r>
+      <w:r>
+        <w:rPr>
+          <w:rFonts w:ascii="JetBrainsMonoNL NFM" w:hAnsi="JetBrainsMonoNL NFM" w:cs="JetBrainsMonoNL NFM"/>
+          <w:color w:val="8B888F"/>
+          <w:sz w:val="21"/>
+          <w:szCs w:val="21"/>
+        </w:rPr>
+        <w:t>.</w:t>
+      </w:r>
+      <w:r>
+        <w:rPr>
+          <w:rFonts w:ascii="JetBrainsMonoNL NFM" w:hAnsi="JetBrainsMonoNL NFM" w:cs="JetBrainsMonoNL NFM"/>
+          <w:color w:val="EEEEEE"/>
+          <w:sz w:val="21"/>
+          <w:szCs w:val="21"/>
+        </w:rPr>
+        <w:t>charAt</w:t>
+      </w:r>
+      <w:r>
+        <w:rPr>
+          <w:rFonts w:ascii="JetBrainsMonoNL NFM" w:hAnsi="JetBrainsMonoNL NFM" w:cs="JetBrainsMonoNL NFM"/>
+          <w:color w:val="8B888F"/>
+          <w:sz w:val="21"/>
+          <w:szCs w:val="21"/>
+        </w:rPr>
+        <w:t>(</w:t>
+      </w:r>
+      <w:r>
+        <w:rPr>
+          <w:rFonts w:ascii="JetBrainsMonoNL NFM" w:hAnsi="JetBrainsMonoNL NFM" w:cs="JetBrainsMonoNL NFM"/>
+          <w:color w:val="EEEEEE"/>
+          <w:sz w:val="21"/>
+          <w:szCs w:val="21"/>
+        </w:rPr>
+        <w:t>i</w:t>
+      </w:r>
+      <w:r>
+        <w:rPr>
+          <w:rFonts w:ascii="JetBrainsMonoNL NFM" w:hAnsi="JetBrainsMonoNL NFM" w:cs="JetBrainsMonoNL NFM"/>
+          <w:color w:val="8B888F"/>
+          <w:sz w:val="21"/>
+          <w:szCs w:val="21"/>
+        </w:rPr>
+        <w:t>);</w:t>
+      </w:r>
+      <w:r>
+        <w:rPr>
+          <w:rFonts w:ascii="JetBrainsMonoNL NFM" w:hAnsi="JetBrainsMonoNL NFM" w:cs="JetBrainsMonoNL NFM"/>
+          <w:color w:val="8B888F"/>
+          <w:sz w:val="21"/>
+          <w:szCs w:val="21"/>
+        </w:rPr>
+        <w:br/>
+        <w:t xml:space="preserve">         </w:t>
+      </w:r>
+      <w:r>
+        <w:rPr>
+          <w:rFonts w:ascii="JetBrainsMonoNL NFM" w:hAnsi="JetBrainsMonoNL NFM" w:cs="JetBrainsMonoNL NFM"/>
+          <w:color w:val="FC618D"/>
+          <w:sz w:val="21"/>
+          <w:szCs w:val="21"/>
+        </w:rPr>
+        <w:t xml:space="preserve">if </w:t>
+      </w:r>
+      <w:r>
+        <w:rPr>
+          <w:rFonts w:ascii="JetBrainsMonoNL NFM" w:hAnsi="JetBrainsMonoNL NFM" w:cs="JetBrainsMonoNL NFM"/>
+          <w:color w:val="8B888F"/>
+          <w:sz w:val="21"/>
+          <w:szCs w:val="21"/>
+        </w:rPr>
+        <w:t>(</w:t>
+      </w:r>
+      <w:r>
+        <w:rPr>
+          <w:rFonts w:ascii="JetBrainsMonoNL NFM" w:hAnsi="JetBrainsMonoNL NFM" w:cs="JetBrainsMonoNL NFM"/>
+          <w:color w:val="EEEEEE"/>
+          <w:sz w:val="21"/>
+          <w:szCs w:val="21"/>
+        </w:rPr>
+        <w:t xml:space="preserve">c </w:t>
+      </w:r>
+      <w:r>
+        <w:rPr>
+          <w:rFonts w:ascii="JetBrainsMonoNL NFM" w:hAnsi="JetBrainsMonoNL NFM" w:cs="JetBrainsMonoNL NFM"/>
+          <w:color w:val="FC618D"/>
+          <w:sz w:val="21"/>
+          <w:szCs w:val="21"/>
+        </w:rPr>
+        <w:t xml:space="preserve">&gt;= </w:t>
+      </w:r>
+      <w:r>
+        <w:rPr>
+          <w:rFonts w:ascii="JetBrainsMonoNL NFM" w:hAnsi="JetBrainsMonoNL NFM" w:cs="JetBrainsMonoNL NFM"/>
+          <w:color w:val="FFDD55"/>
+          <w:sz w:val="21"/>
+          <w:szCs w:val="21"/>
+        </w:rPr>
+        <w:t xml:space="preserve">'a' </w:t>
+      </w:r>
+      <w:r>
+        <w:rPr>
+          <w:rFonts w:ascii="JetBrainsMonoNL NFM" w:hAnsi="JetBrainsMonoNL NFM" w:cs="JetBrainsMonoNL NFM"/>
+          <w:color w:val="FC618D"/>
+          <w:sz w:val="21"/>
+          <w:szCs w:val="21"/>
+        </w:rPr>
+        <w:t xml:space="preserve">&amp;&amp; </w:t>
+      </w:r>
+      <w:r>
+        <w:rPr>
+          <w:rFonts w:ascii="JetBrainsMonoNL NFM" w:hAnsi="JetBrainsMonoNL NFM" w:cs="JetBrainsMonoNL NFM"/>
+          <w:color w:val="EEEEEE"/>
+          <w:sz w:val="21"/>
+          <w:szCs w:val="21"/>
+        </w:rPr>
+        <w:t xml:space="preserve">c </w:t>
+      </w:r>
+      <w:r>
+        <w:rPr>
+          <w:rFonts w:ascii="JetBrainsMonoNL NFM" w:hAnsi="JetBrainsMonoNL NFM" w:cs="JetBrainsMonoNL NFM"/>
+          <w:color w:val="FC618D"/>
+          <w:sz w:val="21"/>
+          <w:szCs w:val="21"/>
+        </w:rPr>
+        <w:t xml:space="preserve">&lt;= </w:t>
+      </w:r>
+      <w:r>
+        <w:rPr>
+          <w:rFonts w:ascii="JetBrainsMonoNL NFM" w:hAnsi="JetBrainsMonoNL NFM" w:cs="JetBrainsMonoNL NFM"/>
+          <w:color w:val="FFDD55"/>
+          <w:sz w:val="21"/>
+          <w:szCs w:val="21"/>
+        </w:rPr>
+        <w:t>'z'</w:t>
+      </w:r>
+      <w:r>
+        <w:rPr>
+          <w:rFonts w:ascii="JetBrainsMonoNL NFM" w:hAnsi="JetBrainsMonoNL NFM" w:cs="JetBrainsMonoNL NFM"/>
+          <w:color w:val="8B888F"/>
+          <w:sz w:val="21"/>
+          <w:szCs w:val="21"/>
+        </w:rPr>
+        <w:t xml:space="preserve">) </w:t>
+      </w:r>
+      <w:r>
+        <w:rPr>
+          <w:rFonts w:ascii="JetBrainsMonoNL NFM" w:hAnsi="JetBrainsMonoNL NFM" w:cs="JetBrainsMonoNL NFM"/>
+          <w:color w:val="EEEEEE"/>
+          <w:sz w:val="21"/>
+          <w:szCs w:val="21"/>
+        </w:rPr>
+        <w:t xml:space="preserve">enc </w:t>
+      </w:r>
+      <w:r>
+        <w:rPr>
+          <w:rFonts w:ascii="JetBrainsMonoNL NFM" w:hAnsi="JetBrainsMonoNL NFM" w:cs="JetBrainsMonoNL NFM"/>
+          <w:color w:val="FC618D"/>
+          <w:sz w:val="21"/>
+          <w:szCs w:val="21"/>
+        </w:rPr>
+        <w:t xml:space="preserve">+= </w:t>
+      </w:r>
+      <w:r>
+        <w:rPr>
+          <w:rFonts w:ascii="JetBrainsMonoNL NFM" w:hAnsi="JetBrainsMonoNL NFM" w:cs="JetBrainsMonoNL NFM"/>
+          <w:color w:val="8B888F"/>
+          <w:sz w:val="21"/>
+          <w:szCs w:val="21"/>
+        </w:rPr>
+        <w:t>(</w:t>
+      </w:r>
+      <w:r>
+        <w:rPr>
+          <w:rFonts w:ascii="JetBrainsMonoNL NFM" w:hAnsi="JetBrainsMonoNL NFM" w:cs="JetBrainsMonoNL NFM"/>
+          <w:color w:val="FC618D"/>
+          <w:sz w:val="21"/>
+          <w:szCs w:val="21"/>
+        </w:rPr>
+        <w:t>char</w:t>
+      </w:r>
+      <w:r>
+        <w:rPr>
+          <w:rFonts w:ascii="JetBrainsMonoNL NFM" w:hAnsi="JetBrainsMonoNL NFM" w:cs="JetBrainsMonoNL NFM"/>
+          <w:color w:val="8B888F"/>
+          <w:sz w:val="21"/>
+          <w:szCs w:val="21"/>
+        </w:rPr>
+        <w:t>) ((</w:t>
+      </w:r>
+      <w:r>
+        <w:rPr>
+          <w:rFonts w:ascii="JetBrainsMonoNL NFM" w:hAnsi="JetBrainsMonoNL NFM" w:cs="JetBrainsMonoNL NFM"/>
+          <w:color w:val="EEEEEE"/>
+          <w:sz w:val="21"/>
+          <w:szCs w:val="21"/>
+        </w:rPr>
+        <w:t xml:space="preserve">c </w:t>
+      </w:r>
+      <w:r>
+        <w:rPr>
+          <w:rFonts w:ascii="JetBrainsMonoNL NFM" w:hAnsi="JetBrainsMonoNL NFM" w:cs="JetBrainsMonoNL NFM"/>
+          <w:color w:val="FC618D"/>
+          <w:sz w:val="21"/>
+          <w:szCs w:val="21"/>
+        </w:rPr>
+        <w:t xml:space="preserve">- </w:t>
+      </w:r>
+      <w:r>
+        <w:rPr>
+          <w:rFonts w:ascii="JetBrainsMonoNL NFM" w:hAnsi="JetBrainsMonoNL NFM" w:cs="JetBrainsMonoNL NFM"/>
+          <w:color w:val="FFDD55"/>
+          <w:sz w:val="21"/>
+          <w:szCs w:val="21"/>
+        </w:rPr>
+        <w:t xml:space="preserve">'a' </w:t>
+      </w:r>
+      <w:r>
+        <w:rPr>
+          <w:rFonts w:ascii="JetBrainsMonoNL NFM" w:hAnsi="JetBrainsMonoNL NFM" w:cs="JetBrainsMonoNL NFM"/>
+          <w:color w:val="FC618D"/>
+          <w:sz w:val="21"/>
+          <w:szCs w:val="21"/>
+        </w:rPr>
+        <w:t xml:space="preserve">+ </w:t>
+      </w:r>
+      <w:r>
+        <w:rPr>
+          <w:rFonts w:ascii="JetBrainsMonoNL NFM" w:hAnsi="JetBrainsMonoNL NFM" w:cs="JetBrainsMonoNL NFM"/>
+          <w:color w:val="EEEEEE"/>
+          <w:sz w:val="21"/>
+          <w:szCs w:val="21"/>
+        </w:rPr>
+        <w:t>shift</w:t>
+      </w:r>
+      <w:r>
+        <w:rPr>
+          <w:rFonts w:ascii="JetBrainsMonoNL NFM" w:hAnsi="JetBrainsMonoNL NFM" w:cs="JetBrainsMonoNL NFM"/>
+          <w:color w:val="8B888F"/>
+          <w:sz w:val="21"/>
+          <w:szCs w:val="21"/>
+        </w:rPr>
+        <w:t xml:space="preserve">) </w:t>
+      </w:r>
+      <w:r>
+        <w:rPr>
+          <w:rFonts w:ascii="JetBrainsMonoNL NFM" w:hAnsi="JetBrainsMonoNL NFM" w:cs="JetBrainsMonoNL NFM"/>
+          <w:color w:val="FC618D"/>
+          <w:sz w:val="21"/>
+          <w:szCs w:val="21"/>
+        </w:rPr>
+        <w:t xml:space="preserve">% </w:t>
+      </w:r>
+      <w:r>
+        <w:rPr>
+          <w:rFonts w:ascii="JetBrainsMonoNL NFM" w:hAnsi="JetBrainsMonoNL NFM" w:cs="JetBrainsMonoNL NFM"/>
+          <w:color w:val="948AE3"/>
+          <w:sz w:val="21"/>
+          <w:szCs w:val="21"/>
+        </w:rPr>
+        <w:t xml:space="preserve">26 </w:t>
+      </w:r>
+      <w:r>
+        <w:rPr>
+          <w:rFonts w:ascii="JetBrainsMonoNL NFM" w:hAnsi="JetBrainsMonoNL NFM" w:cs="JetBrainsMonoNL NFM"/>
+          <w:color w:val="FC618D"/>
+          <w:sz w:val="21"/>
+          <w:szCs w:val="21"/>
+        </w:rPr>
+        <w:t xml:space="preserve">+ </w:t>
+      </w:r>
+      <w:r>
+        <w:rPr>
+          <w:rFonts w:ascii="JetBrainsMonoNL NFM" w:hAnsi="JetBrainsMonoNL NFM" w:cs="JetBrainsMonoNL NFM"/>
+          <w:color w:val="FFDD55"/>
+          <w:sz w:val="21"/>
+          <w:szCs w:val="21"/>
+        </w:rPr>
+        <w:t>'a'</w:t>
+      </w:r>
+      <w:r>
+        <w:rPr>
+          <w:rFonts w:ascii="JetBrainsMonoNL NFM" w:hAnsi="JetBrainsMonoNL NFM" w:cs="JetBrainsMonoNL NFM"/>
+          <w:color w:val="8B888F"/>
+          <w:sz w:val="21"/>
+          <w:szCs w:val="21"/>
+        </w:rPr>
+        <w:t>);</w:t>
+      </w:r>
+      <w:r>
+        <w:rPr>
+          <w:rFonts w:ascii="JetBrainsMonoNL NFM" w:hAnsi="JetBrainsMonoNL NFM" w:cs="JetBrainsMonoNL NFM"/>
+          <w:color w:val="8B888F"/>
+          <w:sz w:val="21"/>
+          <w:szCs w:val="21"/>
+        </w:rPr>
+        <w:br/>
+        <w:t xml:space="preserve">         </w:t>
+      </w:r>
+      <w:r>
+        <w:rPr>
+          <w:rFonts w:ascii="JetBrainsMonoNL NFM" w:hAnsi="JetBrainsMonoNL NFM" w:cs="JetBrainsMonoNL NFM"/>
+          <w:color w:val="FC618D"/>
+          <w:sz w:val="21"/>
+          <w:szCs w:val="21"/>
+        </w:rPr>
+        <w:t xml:space="preserve">else if </w:t>
+      </w:r>
+      <w:r>
+        <w:rPr>
+          <w:rFonts w:ascii="JetBrainsMonoNL NFM" w:hAnsi="JetBrainsMonoNL NFM" w:cs="JetBrainsMonoNL NFM"/>
+          <w:color w:val="8B888F"/>
+          <w:sz w:val="21"/>
+          <w:szCs w:val="21"/>
+        </w:rPr>
+        <w:t>(</w:t>
+      </w:r>
+      <w:r>
+        <w:rPr>
+          <w:rFonts w:ascii="JetBrainsMonoNL NFM" w:hAnsi="JetBrainsMonoNL NFM" w:cs="JetBrainsMonoNL NFM"/>
+          <w:color w:val="EEEEEE"/>
+          <w:sz w:val="21"/>
+          <w:szCs w:val="21"/>
+        </w:rPr>
+        <w:t xml:space="preserve">c </w:t>
+      </w:r>
+      <w:r>
+        <w:rPr>
+          <w:rFonts w:ascii="JetBrainsMonoNL NFM" w:hAnsi="JetBrainsMonoNL NFM" w:cs="JetBrainsMonoNL NFM"/>
+          <w:color w:val="FC618D"/>
+          <w:sz w:val="21"/>
+          <w:szCs w:val="21"/>
+        </w:rPr>
+        <w:t xml:space="preserve">&gt;= </w:t>
+      </w:r>
+      <w:r>
+        <w:rPr>
+          <w:rFonts w:ascii="JetBrainsMonoNL NFM" w:hAnsi="JetBrainsMonoNL NFM" w:cs="JetBrainsMonoNL NFM"/>
+          <w:color w:val="FFDD55"/>
+          <w:sz w:val="21"/>
+          <w:szCs w:val="21"/>
+        </w:rPr>
+        <w:t xml:space="preserve">'A' </w:t>
+      </w:r>
+      <w:r>
+        <w:rPr>
+          <w:rFonts w:ascii="JetBrainsMonoNL NFM" w:hAnsi="JetBrainsMonoNL NFM" w:cs="JetBrainsMonoNL NFM"/>
+          <w:color w:val="FC618D"/>
+          <w:sz w:val="21"/>
+          <w:szCs w:val="21"/>
+        </w:rPr>
+        <w:t xml:space="preserve">&amp;&amp; </w:t>
+      </w:r>
+      <w:r>
+        <w:rPr>
+          <w:rFonts w:ascii="JetBrainsMonoNL NFM" w:hAnsi="JetBrainsMonoNL NFM" w:cs="JetBrainsMonoNL NFM"/>
+          <w:color w:val="EEEEEE"/>
+          <w:sz w:val="21"/>
+          <w:szCs w:val="21"/>
+        </w:rPr>
+        <w:t xml:space="preserve">c </w:t>
+      </w:r>
+      <w:r>
+        <w:rPr>
+          <w:rFonts w:ascii="JetBrainsMonoNL NFM" w:hAnsi="JetBrainsMonoNL NFM" w:cs="JetBrainsMonoNL NFM"/>
+          <w:color w:val="FC618D"/>
+          <w:sz w:val="21"/>
+          <w:szCs w:val="21"/>
+        </w:rPr>
+        <w:t xml:space="preserve">&lt;= </w:t>
+      </w:r>
+      <w:r>
+        <w:rPr>
+          <w:rFonts w:ascii="JetBrainsMonoNL NFM" w:hAnsi="JetBrainsMonoNL NFM" w:cs="JetBrainsMonoNL NFM"/>
+          <w:color w:val="FFDD55"/>
+          <w:sz w:val="21"/>
+          <w:szCs w:val="21"/>
+        </w:rPr>
+        <w:t>'Z'</w:t>
+      </w:r>
+      <w:r>
+        <w:rPr>
+          <w:rFonts w:ascii="JetBrainsMonoNL NFM" w:hAnsi="JetBrainsMonoNL NFM" w:cs="JetBrainsMonoNL NFM"/>
+          <w:color w:val="8B888F"/>
+          <w:sz w:val="21"/>
+          <w:szCs w:val="21"/>
+        </w:rPr>
+        <w:t xml:space="preserve">) </w:t>
+      </w:r>
+      <w:r>
+        <w:rPr>
+          <w:rFonts w:ascii="JetBrainsMonoNL NFM" w:hAnsi="JetBrainsMonoNL NFM" w:cs="JetBrainsMonoNL NFM"/>
+          <w:color w:val="EEEEEE"/>
+          <w:sz w:val="21"/>
+          <w:szCs w:val="21"/>
+        </w:rPr>
+        <w:t xml:space="preserve">enc </w:t>
+      </w:r>
+      <w:r>
+        <w:rPr>
+          <w:rFonts w:ascii="JetBrainsMonoNL NFM" w:hAnsi="JetBrainsMonoNL NFM" w:cs="JetBrainsMonoNL NFM"/>
+          <w:color w:val="FC618D"/>
+          <w:sz w:val="21"/>
+          <w:szCs w:val="21"/>
+        </w:rPr>
+        <w:t xml:space="preserve">+= </w:t>
+      </w:r>
+      <w:r>
+        <w:rPr>
+          <w:rFonts w:ascii="JetBrainsMonoNL NFM" w:hAnsi="JetBrainsMonoNL NFM" w:cs="JetBrainsMonoNL NFM"/>
+          <w:color w:val="8B888F"/>
+          <w:sz w:val="21"/>
+          <w:szCs w:val="21"/>
+        </w:rPr>
+        <w:t>(</w:t>
+      </w:r>
+      <w:r>
+        <w:rPr>
+          <w:rFonts w:ascii="JetBrainsMonoNL NFM" w:hAnsi="JetBrainsMonoNL NFM" w:cs="JetBrainsMonoNL NFM"/>
+          <w:color w:val="FC618D"/>
+          <w:sz w:val="21"/>
+          <w:szCs w:val="21"/>
+        </w:rPr>
+        <w:t>char</w:t>
+      </w:r>
+      <w:r>
+        <w:rPr>
+          <w:rFonts w:ascii="JetBrainsMonoNL NFM" w:hAnsi="JetBrainsMonoNL NFM" w:cs="JetBrainsMonoNL NFM"/>
+          <w:color w:val="8B888F"/>
+          <w:sz w:val="21"/>
+          <w:szCs w:val="21"/>
+        </w:rPr>
+        <w:t>) ((</w:t>
+      </w:r>
+      <w:r>
+        <w:rPr>
+          <w:rFonts w:ascii="JetBrainsMonoNL NFM" w:hAnsi="JetBrainsMonoNL NFM" w:cs="JetBrainsMonoNL NFM"/>
+          <w:color w:val="EEEEEE"/>
+          <w:sz w:val="21"/>
+          <w:szCs w:val="21"/>
+        </w:rPr>
+        <w:t xml:space="preserve">c </w:t>
+      </w:r>
+      <w:r>
+        <w:rPr>
+          <w:rFonts w:ascii="JetBrainsMonoNL NFM" w:hAnsi="JetBrainsMonoNL NFM" w:cs="JetBrainsMonoNL NFM"/>
+          <w:color w:val="FC618D"/>
+          <w:sz w:val="21"/>
+          <w:szCs w:val="21"/>
+        </w:rPr>
+        <w:t xml:space="preserve">- </w:t>
+      </w:r>
+      <w:r>
+        <w:rPr>
+          <w:rFonts w:ascii="JetBrainsMonoNL NFM" w:hAnsi="JetBrainsMonoNL NFM" w:cs="JetBrainsMonoNL NFM"/>
+          <w:color w:val="FFDD55"/>
+          <w:sz w:val="21"/>
+          <w:szCs w:val="21"/>
+        </w:rPr>
+        <w:t xml:space="preserve">'A' </w:t>
+      </w:r>
+      <w:r>
+        <w:rPr>
+          <w:rFonts w:ascii="JetBrainsMonoNL NFM" w:hAnsi="JetBrainsMonoNL NFM" w:cs="JetBrainsMonoNL NFM"/>
+          <w:color w:val="FC618D"/>
+          <w:sz w:val="21"/>
+          <w:szCs w:val="21"/>
+        </w:rPr>
+        <w:t xml:space="preserve">+ </w:t>
+      </w:r>
+      <w:r>
+        <w:rPr>
+          <w:rFonts w:ascii="JetBrainsMonoNL NFM" w:hAnsi="JetBrainsMonoNL NFM" w:cs="JetBrainsMonoNL NFM"/>
+          <w:color w:val="EEEEEE"/>
+          <w:sz w:val="21"/>
+          <w:szCs w:val="21"/>
+        </w:rPr>
+        <w:t>shift</w:t>
+      </w:r>
+      <w:r>
+        <w:rPr>
+          <w:rFonts w:ascii="JetBrainsMonoNL NFM" w:hAnsi="JetBrainsMonoNL NFM" w:cs="JetBrainsMonoNL NFM"/>
+          <w:color w:val="8B888F"/>
+          <w:sz w:val="21"/>
+          <w:szCs w:val="21"/>
+        </w:rPr>
+        <w:t xml:space="preserve">) </w:t>
+      </w:r>
+      <w:r>
+        <w:rPr>
+          <w:rFonts w:ascii="JetBrainsMonoNL NFM" w:hAnsi="JetBrainsMonoNL NFM" w:cs="JetBrainsMonoNL NFM"/>
+          <w:color w:val="FC618D"/>
+          <w:sz w:val="21"/>
+          <w:szCs w:val="21"/>
+        </w:rPr>
+        <w:t xml:space="preserve">% </w:t>
+      </w:r>
+      <w:r>
+        <w:rPr>
+          <w:rFonts w:ascii="JetBrainsMonoNL NFM" w:hAnsi="JetBrainsMonoNL NFM" w:cs="JetBrainsMonoNL NFM"/>
+          <w:color w:val="948AE3"/>
+          <w:sz w:val="21"/>
+          <w:szCs w:val="21"/>
+        </w:rPr>
+        <w:t xml:space="preserve">26 </w:t>
+      </w:r>
+      <w:r>
+        <w:rPr>
+          <w:rFonts w:ascii="JetBrainsMonoNL NFM" w:hAnsi="JetBrainsMonoNL NFM" w:cs="JetBrainsMonoNL NFM"/>
+          <w:color w:val="FC618D"/>
+          <w:sz w:val="21"/>
+          <w:szCs w:val="21"/>
+        </w:rPr>
+        <w:t xml:space="preserve">+ </w:t>
+      </w:r>
+      <w:r>
+        <w:rPr>
+          <w:rFonts w:ascii="JetBrainsMonoNL NFM" w:hAnsi="JetBrainsMonoNL NFM" w:cs="JetBrainsMonoNL NFM"/>
+          <w:color w:val="FFDD55"/>
+          <w:sz w:val="21"/>
+          <w:szCs w:val="21"/>
+        </w:rPr>
+        <w:t>'A'</w:t>
+      </w:r>
+      <w:r>
+        <w:rPr>
+          <w:rFonts w:ascii="JetBrainsMonoNL NFM" w:hAnsi="JetBrainsMonoNL NFM" w:cs="JetBrainsMonoNL NFM"/>
+          <w:color w:val="8B888F"/>
+          <w:sz w:val="21"/>
+          <w:szCs w:val="21"/>
+        </w:rPr>
+        <w:t>);</w:t>
+      </w:r>
+      <w:r>
+        <w:rPr>
+          <w:rFonts w:ascii="JetBrainsMonoNL NFM" w:hAnsi="JetBrainsMonoNL NFM" w:cs="JetBrainsMonoNL NFM"/>
+          <w:color w:val="8B888F"/>
+          <w:sz w:val="21"/>
+          <w:szCs w:val="21"/>
+        </w:rPr>
+        <w:br/>
+        <w:t xml:space="preserve">            </w:t>
+      </w:r>
+      <w:r>
+        <w:rPr>
+          <w:rFonts w:ascii="JetBrainsMonoNL NFM" w:hAnsi="JetBrainsMonoNL NFM" w:cs="JetBrainsMonoNL NFM"/>
+          <w:color w:val="FC618D"/>
+          <w:sz w:val="21"/>
+          <w:szCs w:val="21"/>
+        </w:rPr>
+        <w:t xml:space="preserve">else </w:t>
+      </w:r>
+      <w:r>
+        <w:rPr>
+          <w:rFonts w:ascii="JetBrainsMonoNL NFM" w:hAnsi="JetBrainsMonoNL NFM" w:cs="JetBrainsMonoNL NFM"/>
+          <w:color w:val="EEEEEE"/>
+          <w:sz w:val="21"/>
+          <w:szCs w:val="21"/>
+        </w:rPr>
+        <w:t xml:space="preserve">enc </w:t>
+      </w:r>
+      <w:r>
+        <w:rPr>
+          <w:rFonts w:ascii="JetBrainsMonoNL NFM" w:hAnsi="JetBrainsMonoNL NFM" w:cs="JetBrainsMonoNL NFM"/>
+          <w:color w:val="FC618D"/>
+          <w:sz w:val="21"/>
+          <w:szCs w:val="21"/>
+        </w:rPr>
+        <w:t xml:space="preserve">+= </w:t>
+      </w:r>
+      <w:r>
+        <w:rPr>
+          <w:rFonts w:ascii="JetBrainsMonoNL NFM" w:hAnsi="JetBrainsMonoNL NFM" w:cs="JetBrainsMonoNL NFM"/>
+          <w:color w:val="EEEEEE"/>
+          <w:sz w:val="21"/>
+          <w:szCs w:val="21"/>
+        </w:rPr>
+        <w:t>c</w:t>
+      </w:r>
+      <w:r>
+        <w:rPr>
+          <w:rFonts w:ascii="JetBrainsMonoNL NFM" w:hAnsi="JetBrainsMonoNL NFM" w:cs="JetBrainsMonoNL NFM"/>
+          <w:color w:val="8B888F"/>
+          <w:sz w:val="21"/>
+          <w:szCs w:val="21"/>
+        </w:rPr>
+        <w:t>;}</w:t>
+      </w:r>
+      <w:r>
+        <w:rPr>
+          <w:rFonts w:ascii="JetBrainsMonoNL NFM" w:hAnsi="JetBrainsMonoNL NFM" w:cs="JetBrainsMonoNL NFM"/>
+          <w:color w:val="8B888F"/>
+          <w:sz w:val="21"/>
+          <w:szCs w:val="21"/>
+        </w:rPr>
+        <w:br/>
+        <w:t xml:space="preserve">        </w:t>
+      </w:r>
+      <w:r>
+        <w:rPr>
+          <w:rFonts w:ascii="JetBrainsMonoNL NFM" w:hAnsi="JetBrainsMonoNL NFM" w:cs="JetBrainsMonoNL NFM"/>
+          <w:color w:val="EEEEEE"/>
+          <w:sz w:val="21"/>
+          <w:szCs w:val="21"/>
+        </w:rPr>
+        <w:t>System</w:t>
+      </w:r>
+      <w:r>
+        <w:rPr>
+          <w:rFonts w:ascii="JetBrainsMonoNL NFM" w:hAnsi="JetBrainsMonoNL NFM" w:cs="JetBrainsMonoNL NFM"/>
+          <w:color w:val="8B888F"/>
+          <w:sz w:val="21"/>
+          <w:szCs w:val="21"/>
+        </w:rPr>
+        <w:t>.</w:t>
+      </w:r>
+      <w:r>
+        <w:rPr>
+          <w:rFonts w:ascii="JetBrainsMonoNL NFM" w:hAnsi="JetBrainsMonoNL NFM" w:cs="JetBrainsMonoNL NFM"/>
+          <w:color w:val="EEEEEE"/>
+          <w:sz w:val="21"/>
+          <w:szCs w:val="21"/>
+        </w:rPr>
+        <w:t>out</w:t>
+      </w:r>
+      <w:r>
+        <w:rPr>
+          <w:rFonts w:ascii="JetBrainsMonoNL NFM" w:hAnsi="JetBrainsMonoNL NFM" w:cs="JetBrainsMonoNL NFM"/>
+          <w:color w:val="8B888F"/>
+          <w:sz w:val="21"/>
+          <w:szCs w:val="21"/>
+        </w:rPr>
+        <w:t>.</w:t>
+      </w:r>
+      <w:r>
+        <w:rPr>
+          <w:rFonts w:ascii="JetBrainsMonoNL NFM" w:hAnsi="JetBrainsMonoNL NFM" w:cs="JetBrainsMonoNL NFM"/>
+          <w:color w:val="EEEEEE"/>
+          <w:sz w:val="21"/>
+          <w:szCs w:val="21"/>
+        </w:rPr>
+        <w:t>println</w:t>
+      </w:r>
+      <w:r>
+        <w:rPr>
+          <w:rFonts w:ascii="JetBrainsMonoNL NFM" w:hAnsi="JetBrainsMonoNL NFM" w:cs="JetBrainsMonoNL NFM"/>
+          <w:color w:val="8B888F"/>
+          <w:sz w:val="21"/>
+          <w:szCs w:val="21"/>
+        </w:rPr>
+        <w:t>(</w:t>
+      </w:r>
+      <w:r>
+        <w:rPr>
+          <w:rFonts w:ascii="JetBrainsMonoNL NFM" w:hAnsi="JetBrainsMonoNL NFM" w:cs="JetBrainsMonoNL NFM"/>
+          <w:color w:val="FFDD55"/>
+          <w:sz w:val="21"/>
+          <w:szCs w:val="21"/>
+        </w:rPr>
+        <w:t xml:space="preserve">"Encrypted: " </w:t>
+      </w:r>
+      <w:r>
+        <w:rPr>
+          <w:rFonts w:ascii="JetBrainsMonoNL NFM" w:hAnsi="JetBrainsMonoNL NFM" w:cs="JetBrainsMonoNL NFM"/>
+          <w:color w:val="FC618D"/>
+          <w:sz w:val="21"/>
+          <w:szCs w:val="21"/>
+        </w:rPr>
+        <w:t xml:space="preserve">+ </w:t>
+      </w:r>
+      <w:r>
+        <w:rPr>
+          <w:rFonts w:ascii="JetBrainsMonoNL NFM" w:hAnsi="JetBrainsMonoNL NFM" w:cs="JetBrainsMonoNL NFM"/>
+          <w:color w:val="EEEEEE"/>
+          <w:sz w:val="21"/>
+          <w:szCs w:val="21"/>
+        </w:rPr>
+        <w:t>enc</w:t>
+      </w:r>
+      <w:r>
+        <w:rPr>
+          <w:rFonts w:ascii="JetBrainsMonoNL NFM" w:hAnsi="JetBrainsMonoNL NFM" w:cs="JetBrainsMonoNL NFM"/>
+          <w:color w:val="8B888F"/>
+          <w:sz w:val="21"/>
+          <w:szCs w:val="21"/>
+        </w:rPr>
+        <w:t>);</w:t>
+      </w:r>
+      <w:r>
+        <w:rPr>
+          <w:rFonts w:ascii="JetBrainsMonoNL NFM" w:hAnsi="JetBrainsMonoNL NFM" w:cs="JetBrainsMonoNL NFM"/>
+          <w:color w:val="8B888F"/>
+          <w:sz w:val="21"/>
+          <w:szCs w:val="21"/>
+        </w:rPr>
+        <w:br/>
+        <w:t xml:space="preserve">    }}</w:t>
+      </w:r>
+    </w:p>
+    <w:p>
+      <w:pPr>
         <w:rPr>
           <w:rFonts w:ascii="Quicksand" w:hAnsi="Quicksand"/>
-          <w:b/>
-          <w:bCs/>
           <w:lang w:val="en-US"/>
         </w:rPr>
       </w:pPr>
       <w:r>
         <w:rPr>
           <w:rFonts w:ascii="Quicksand" w:hAnsi="Quicksand"/>
-          <w:b/>
-          <w:bCs/>
           <w:lang w:val="en-US"/>
         </w:rPr>
-        <w:t>// Did not understand this</w:t>
+        <w:t>OUTPUT</w:t>
+      </w:r>
+    </w:p>
+    <w:p>
+      <w:pPr>
+        <w:rPr>
+          <w:rFonts w:ascii="Quicksand" w:hAnsi="Quicksand"/>
+          <w:lang w:val="en-US"/>
+        </w:rPr>
+      </w:pPr>
+      <w:r>
+        <w:rPr>
+          <w:noProof/>
+        </w:rPr>
+        <w:drawing>
+          <wp:inline distT="0" distB="0" distL="0" distR="0" wp14:anchorId="26F9CB90" wp14:editId="68A7BA67">
+            <wp:extent cx="6840220" cy="479425"/>
+            <wp:effectExtent l="0" t="0" r="0" b="0"/>
+            <wp:docPr id="1743302023" name="Picture 1"/>
+            <wp:cNvGraphicFramePr>
+              <a:graphicFrameLocks xmlns:a="http://schemas.openxmlformats.org/drawingml/2006/main" noChangeAspect="1"/>
+            </wp:cNvGraphicFramePr>
+            <a:graphic xmlns:a="http://schemas.openxmlformats.org/drawingml/2006/main">
+              <a:graphicData uri="http://schemas.openxmlformats.org/drawingml/2006/picture">
+                <pic:pic xmlns:pic="http://schemas.openxmlformats.org/drawingml/2006/picture">
+                  <pic:nvPicPr>
+                    <pic:cNvPr id="1743302023" name=""/>
+                    <pic:cNvPicPr/>
+                  </pic:nvPicPr>
+                  <pic:blipFill>
+                    <a:blip r:embed="rId33"/>
+                    <a:stretch>
+                      <a:fillRect/>
+                    </a:stretch>
+                  </pic:blipFill>
+                  <pic:spPr>
+                    <a:xfrm>
+                      <a:off x="0" y="0"/>
+                      <a:ext cx="6840220" cy="479425"/>
+                    </a:xfrm>
+                    <a:prstGeom prst="rect">
+                      <a:avLst/>
+                    </a:prstGeom>
+                  </pic:spPr>
+                </pic:pic>
+              </a:graphicData>
+            </a:graphic>
+          </wp:inline>
+        </w:drawing>
       </w:r>
     </w:p>
     <w:p>
@@ -37867,17 +39116,7 @@
           <w:sz w:val="21"/>
           <w:szCs w:val="21"/>
         </w:rPr>
-        <w:t>);</w:t>
-      </w:r>
-      <w:r>
-        <w:rPr>
-          <w:rFonts w:ascii="JetBrainsMonoNL NFM" w:hAnsi="JetBrainsMonoNL NFM" w:cs="JetBrainsMonoNL NFM"/>
-          <w:color w:val="8B888F"/>
-          <w:sz w:val="21"/>
-          <w:szCs w:val="21"/>
-        </w:rPr>
-        <w:br/>
-        <w:t xml:space="preserve">    }}</w:t>
+        <w:t>);}}</w:t>
       </w:r>
     </w:p>
     <w:p>
@@ -37922,7 +39161,7 @@
                     <pic:cNvPicPr/>
                   </pic:nvPicPr>
                   <pic:blipFill>
-                    <a:blip r:embed="rId33"/>
+                    <a:blip r:embed="rId34"/>
                     <a:stretch>
                       <a:fillRect/>
                     </a:stretch>
@@ -39647,17 +40886,7 @@
           <w:sz w:val="21"/>
           <w:szCs w:val="21"/>
         </w:rPr>
-        <w:t>;</w:t>
-      </w:r>
-      <w:r>
-        <w:rPr>
-          <w:rFonts w:ascii="JetBrainsMonoNL NFM" w:hAnsi="JetBrainsMonoNL NFM" w:cs="JetBrainsMonoNL NFM"/>
-          <w:color w:val="8B888F"/>
-          <w:sz w:val="21"/>
-          <w:szCs w:val="21"/>
-        </w:rPr>
-        <w:br/>
-        <w:t xml:space="preserve">        }</w:t>
+        <w:t>;}</w:t>
       </w:r>
       <w:r>
         <w:rPr>
@@ -39703,17 +40932,7 @@
           <w:sz w:val="21"/>
           <w:szCs w:val="21"/>
         </w:rPr>
-        <w:t>();</w:t>
-      </w:r>
-      <w:r>
-        <w:rPr>
-          <w:rFonts w:ascii="JetBrainsMonoNL NFM" w:hAnsi="JetBrainsMonoNL NFM" w:cs="JetBrainsMonoNL NFM"/>
-          <w:color w:val="8B888F"/>
-          <w:sz w:val="21"/>
-          <w:szCs w:val="21"/>
-        </w:rPr>
-        <w:br/>
-        <w:t xml:space="preserve">    }</w:t>
+        <w:t>();}</w:t>
       </w:r>
       <w:r>
         <w:rPr>
@@ -40104,17 +41323,7 @@
           <w:sz w:val="21"/>
           <w:szCs w:val="21"/>
         </w:rPr>
-        <w:t>;</w:t>
-      </w:r>
-      <w:r>
-        <w:rPr>
-          <w:rFonts w:ascii="JetBrainsMonoNL NFM" w:hAnsi="JetBrainsMonoNL NFM" w:cs="JetBrainsMonoNL NFM"/>
-          <w:color w:val="8B888F"/>
-          <w:sz w:val="21"/>
-          <w:szCs w:val="21"/>
-        </w:rPr>
-        <w:br/>
-        <w:t xml:space="preserve">    }}</w:t>
+        <w:t>;}}</w:t>
       </w:r>
     </w:p>
     <w:p>
@@ -40131,22 +41340,14 @@
         </w:rPr>
         <w:t>OUTPUT</w:t>
       </w:r>
-    </w:p>
-    <w:p>
-      <w:pPr>
-        <w:rPr>
-          <w:rFonts w:ascii="Quicksand" w:hAnsi="Quicksand"/>
-          <w:lang w:val="en-US"/>
-        </w:rPr>
-      </w:pPr>
       <w:r>
         <w:rPr>
           <w:noProof/>
         </w:rPr>
         <w:drawing>
-          <wp:inline distT="0" distB="0" distL="0" distR="0" wp14:anchorId="6B47451F" wp14:editId="6FE6545C">
-            <wp:extent cx="6840220" cy="2639060"/>
-            <wp:effectExtent l="0" t="0" r="0" b="8890"/>
+          <wp:inline distT="0" distB="0" distL="0" distR="0" wp14:anchorId="5EAF47B5" wp14:editId="2F7E311B">
+            <wp:extent cx="6840220" cy="2359660"/>
+            <wp:effectExtent l="0" t="0" r="0" b="2540"/>
             <wp:docPr id="1536425389" name="Picture 1"/>
             <wp:cNvGraphicFramePr>
               <a:graphicFrameLocks xmlns:a="http://schemas.openxmlformats.org/drawingml/2006/main" noChangeAspect="1"/>
@@ -40158,20 +41359,29 @@
                     <pic:cNvPr id="1536425389" name=""/>
                     <pic:cNvPicPr/>
                   </pic:nvPicPr>
-                  <pic:blipFill>
-                    <a:blip r:embed="rId34"/>
+                  <pic:blipFill rotWithShape="1">
+                    <a:blip r:embed="rId35"/>
+                    <a:srcRect l="-434" t="-900" r="434" b="11475"/>
                     <a:stretch>
                       <a:fillRect/>
                     </a:stretch>
                   </pic:blipFill>
-                  <pic:spPr>
+                  <pic:spPr bwMode="auto">
                     <a:xfrm>
                       <a:off x="0" y="0"/>
-                      <a:ext cx="6840220" cy="2639060"/>
+                      <a:ext cx="6840220" cy="2359660"/>
                     </a:xfrm>
                     <a:prstGeom prst="rect">
                       <a:avLst/>
                     </a:prstGeom>
+                    <a:ln>
+                      <a:noFill/>
+                    </a:ln>
+                    <a:extLst>
+                      <a:ext uri="{53640926-AAD7-44D8-BBD7-CCE9431645EC}">
+                        <a14:shadowObscured xmlns:a14="http://schemas.microsoft.com/office/drawing/2010/main"/>
+                      </a:ext>
+                    </a:extLst>
                   </pic:spPr>
                 </pic:pic>
               </a:graphicData>

</xml_diff>